<commit_message>
alterações das imagens de documentação - UseCase
</commit_message>
<xml_diff>
--- a/Documentação/TCC_05_09_2016.docx
+++ b/Documentação/TCC_05_09_2016.docx
@@ -14937,14 +14937,27 @@
             <w:r>
               <w:t>(</w:t>
             </w:r>
-            <w:fldSimple w:instr=" SEQ Equcoes \* MERGEFORMAT ">
-              <w:r>
-                <w:rPr>
-                  <w:noProof/>
-                </w:rPr>
-                <w:t>1</w:t>
-              </w:r>
-            </w:fldSimple>
+            <w:r>
+              <w:fldChar w:fldCharType="begin"/>
+            </w:r>
+            <w:r>
+              <w:instrText xml:space="preserve"> SEQ Equcoes \* MERGEFORMAT </w:instrText>
+            </w:r>
+            <w:r>
+              <w:fldChar w:fldCharType="separate"/>
+            </w:r>
+            <w:r>
+              <w:rPr>
+                <w:noProof/>
+              </w:rPr>
+              <w:t>1</w:t>
+            </w:r>
+            <w:r>
+              <w:rPr>
+                <w:noProof/>
+              </w:rPr>
+              <w:fldChar w:fldCharType="end"/>
+            </w:r>
             <w:r>
               <w:t>)</w:t>
             </w:r>
@@ -15224,14 +15237,27 @@
             <w:r>
               <w:t>(</w:t>
             </w:r>
-            <w:fldSimple w:instr=" SEQ Equcoes \* MERGEFORMAT ">
-              <w:r>
-                <w:rPr>
-                  <w:noProof/>
-                </w:rPr>
-                <w:t>2</w:t>
-              </w:r>
-            </w:fldSimple>
+            <w:r>
+              <w:fldChar w:fldCharType="begin"/>
+            </w:r>
+            <w:r>
+              <w:instrText xml:space="preserve"> SEQ Equcoes \* MERGEFORMAT </w:instrText>
+            </w:r>
+            <w:r>
+              <w:fldChar w:fldCharType="separate"/>
+            </w:r>
+            <w:r>
+              <w:rPr>
+                <w:noProof/>
+              </w:rPr>
+              <w:t>2</w:t>
+            </w:r>
+            <w:r>
+              <w:rPr>
+                <w:noProof/>
+              </w:rPr>
+              <w:fldChar w:fldCharType="end"/>
+            </w:r>
             <w:r>
               <w:t>)</w:t>
             </w:r>
@@ -19430,14 +19456,27 @@
             <w:r>
               <w:t>(</w:t>
             </w:r>
-            <w:fldSimple w:instr=" SEQ Equcoes \* MERGEFORMAT ">
-              <w:r>
-                <w:rPr>
-                  <w:noProof/>
-                </w:rPr>
-                <w:t>3</w:t>
-              </w:r>
-            </w:fldSimple>
+            <w:r>
+              <w:fldChar w:fldCharType="begin"/>
+            </w:r>
+            <w:r>
+              <w:instrText xml:space="preserve"> SEQ Equcoes \* MERGEFORMAT </w:instrText>
+            </w:r>
+            <w:r>
+              <w:fldChar w:fldCharType="separate"/>
+            </w:r>
+            <w:r>
+              <w:rPr>
+                <w:noProof/>
+              </w:rPr>
+              <w:t>3</w:t>
+            </w:r>
+            <w:r>
+              <w:rPr>
+                <w:noProof/>
+              </w:rPr>
+              <w:fldChar w:fldCharType="end"/>
+            </w:r>
             <w:r>
               <w:t>)</w:t>
             </w:r>
@@ -19570,14 +19609,27 @@
             <w:r>
               <w:t>(</w:t>
             </w:r>
-            <w:fldSimple w:instr=" SEQ Equcoes \* MERGEFORMAT ">
-              <w:r>
-                <w:rPr>
-                  <w:noProof/>
-                </w:rPr>
-                <w:t>4</w:t>
-              </w:r>
-            </w:fldSimple>
+            <w:r>
+              <w:fldChar w:fldCharType="begin"/>
+            </w:r>
+            <w:r>
+              <w:instrText xml:space="preserve"> SEQ Equcoes \* MERGEFORMAT </w:instrText>
+            </w:r>
+            <w:r>
+              <w:fldChar w:fldCharType="separate"/>
+            </w:r>
+            <w:r>
+              <w:rPr>
+                <w:noProof/>
+              </w:rPr>
+              <w:t>4</w:t>
+            </w:r>
+            <w:r>
+              <w:rPr>
+                <w:noProof/>
+              </w:rPr>
+              <w:fldChar w:fldCharType="end"/>
+            </w:r>
             <w:r>
               <w:t>)</w:t>
             </w:r>
@@ -19737,14 +19789,27 @@
             <w:r>
               <w:t>(</w:t>
             </w:r>
-            <w:fldSimple w:instr=" SEQ Equcoes \* MERGEFORMAT ">
-              <w:r>
-                <w:rPr>
-                  <w:noProof/>
-                </w:rPr>
-                <w:t>5</w:t>
-              </w:r>
-            </w:fldSimple>
+            <w:r>
+              <w:fldChar w:fldCharType="begin"/>
+            </w:r>
+            <w:r>
+              <w:instrText xml:space="preserve"> SEQ Equcoes \* MERGEFORMAT </w:instrText>
+            </w:r>
+            <w:r>
+              <w:fldChar w:fldCharType="separate"/>
+            </w:r>
+            <w:r>
+              <w:rPr>
+                <w:noProof/>
+              </w:rPr>
+              <w:t>5</w:t>
+            </w:r>
+            <w:r>
+              <w:rPr>
+                <w:noProof/>
+              </w:rPr>
+              <w:fldChar w:fldCharType="end"/>
+            </w:r>
             <w:r>
               <w:t>)</w:t>
             </w:r>
@@ -19926,14 +19991,27 @@
             <w:r>
               <w:t>(</w:t>
             </w:r>
-            <w:fldSimple w:instr=" SEQ Equcoes \* MERGEFORMAT ">
-              <w:r>
-                <w:rPr>
-                  <w:noProof/>
-                </w:rPr>
-                <w:t>6</w:t>
-              </w:r>
-            </w:fldSimple>
+            <w:r>
+              <w:fldChar w:fldCharType="begin"/>
+            </w:r>
+            <w:r>
+              <w:instrText xml:space="preserve"> SEQ Equcoes \* MERGEFORMAT </w:instrText>
+            </w:r>
+            <w:r>
+              <w:fldChar w:fldCharType="separate"/>
+            </w:r>
+            <w:r>
+              <w:rPr>
+                <w:noProof/>
+              </w:rPr>
+              <w:t>6</w:t>
+            </w:r>
+            <w:r>
+              <w:rPr>
+                <w:noProof/>
+              </w:rPr>
+              <w:fldChar w:fldCharType="end"/>
+            </w:r>
             <w:r>
               <w:t>)</w:t>
             </w:r>
@@ -36563,8 +36641,8 @@
           <w:lang w:eastAsia="pt-BR"/>
         </w:rPr>
         <w:drawing>
-          <wp:inline distT="0" distB="0" distL="0" distR="0" wp14:anchorId="753C987D" wp14:editId="14C72109">
-            <wp:extent cx="3305175" cy="5232223"/>
+          <wp:inline distT="0" distB="0" distL="0" distR="0" wp14:anchorId="753C987D" wp14:editId="2D32158B">
+            <wp:extent cx="3280756" cy="5308597"/>
             <wp:effectExtent l="0" t="0" r="0" b="6985"/>
             <wp:docPr id="6" name="Imagem 6"/>
             <wp:cNvGraphicFramePr>
@@ -36592,7 +36670,7 @@
                   <pic:spPr>
                     <a:xfrm>
                       <a:off x="0" y="0"/>
-                      <a:ext cx="3353420" cy="5308597"/>
+                      <a:ext cx="3280756" cy="5308597"/>
                     </a:xfrm>
                     <a:prstGeom prst="rect">
                       <a:avLst/>
@@ -36932,18 +37010,9 @@
       <w:r>
         <w:rPr>
           <w:noProof/>
-          <w:color w:val="FF0000"/>
           <w:lang w:eastAsia="pt-BR"/>
         </w:rPr>
-        <w:t>funcionário</w:t>
-      </w:r>
-      <w:r>
-        <w:rPr>
-          <w:noProof/>
-          <w:color w:val="FF0000"/>
-          <w:lang w:eastAsia="pt-BR"/>
-        </w:rPr>
-        <w:t xml:space="preserve"> blábláblá</w:t>
+        <w:t>operador de produção</w:t>
       </w:r>
       <w:r>
         <w:rPr>
@@ -37133,7 +37202,7 @@
         <w:rPr>
           <w:szCs w:val="24"/>
         </w:rPr>
-        <w:t>movimentador</w:t>
+        <w:t>operador</w:t>
       </w:r>
       <w:r>
         <w:rPr>
@@ -37219,7 +37288,15 @@
           <w:sz w:val="24"/>
           <w:szCs w:val="24"/>
         </w:rPr>
-        <w:t xml:space="preserve"> - Diagrama de caso de uso movimentador</w:t>
+        <w:t xml:space="preserve"> - Diagrama de caso de uso </w:t>
+      </w:r>
+      <w:r>
+        <w:rPr>
+          <w:b w:val="0"/>
+          <w:sz w:val="24"/>
+          <w:szCs w:val="24"/>
+        </w:rPr>
+        <w:t>operador</w:t>
       </w:r>
       <w:r>
         <w:rPr>
@@ -37242,9 +37319,9 @@
           <w:lang w:eastAsia="pt-BR"/>
         </w:rPr>
         <w:drawing>
-          <wp:inline distT="0" distB="0" distL="0" distR="0" wp14:anchorId="5DA2FD00" wp14:editId="18EEAA7A">
-            <wp:extent cx="5687783" cy="3124200"/>
-            <wp:effectExtent l="0" t="0" r="8255" b="0"/>
+          <wp:inline distT="0" distB="0" distL="0" distR="0" wp14:anchorId="5DA2FD00" wp14:editId="330D062D">
+            <wp:extent cx="5737635" cy="3151239"/>
+            <wp:effectExtent l="0" t="0" r="0" b="0"/>
             <wp:docPr id="14" name="Imagem 14"/>
             <wp:cNvGraphicFramePr>
               <a:graphicFrameLocks xmlns:a="http://schemas.openxmlformats.org/drawingml/2006/main" noChangeAspect="1"/>
@@ -37271,7 +37348,7 @@
                   <pic:spPr>
                     <a:xfrm>
                       <a:off x="0" y="0"/>
-                      <a:ext cx="5737635" cy="3151583"/>
+                      <a:ext cx="5737635" cy="3151239"/>
                     </a:xfrm>
                     <a:prstGeom prst="rect">
                       <a:avLst/>
@@ -37295,7 +37372,13 @@
         <w:t>g</w:t>
       </w:r>
       <w:r>
-        <w:t xml:space="preserve">o do distribuidor, </w:t>
+        <w:t xml:space="preserve">o do </w:t>
+      </w:r>
+      <w:r>
+        <w:t>auxiliar de produção</w:t>
+      </w:r>
+      <w:r>
+        <w:t xml:space="preserve">, </w:t>
       </w:r>
       <w:r>
         <w:t xml:space="preserve">ele é responsável por efetuar </w:t>
@@ -37347,7 +37430,13 @@
         <w:fldChar w:fldCharType="end"/>
       </w:r>
       <w:r>
-        <w:t xml:space="preserve"> retrata o diagrama de caso de uso do movimentador de produção.</w:t>
+        <w:t xml:space="preserve"> retrata o diagrama de caso de uso do </w:t>
+      </w:r>
+      <w:r>
+        <w:t xml:space="preserve">auxiliar de </w:t>
+      </w:r>
+      <w:r>
+        <w:t>produção.</w:t>
       </w:r>
     </w:p>
     <w:p>
@@ -37420,7 +37509,23 @@
           <w:sz w:val="24"/>
           <w:szCs w:val="24"/>
         </w:rPr>
-        <w:t xml:space="preserve"> - Diagrama de caso de uso distribuidor de produção</w:t>
+        <w:t xml:space="preserve"> - Diagrama de caso de uso </w:t>
+      </w:r>
+      <w:r>
+        <w:rPr>
+          <w:b w:val="0"/>
+          <w:sz w:val="24"/>
+          <w:szCs w:val="24"/>
+        </w:rPr>
+        <w:t>auxiliar</w:t>
+      </w:r>
+      <w:r>
+        <w:rPr>
+          <w:b w:val="0"/>
+          <w:sz w:val="24"/>
+          <w:szCs w:val="24"/>
+        </w:rPr>
+        <w:t xml:space="preserve"> de produção</w:t>
       </w:r>
       <w:bookmarkEnd w:id="122"/>
     </w:p>
@@ -37434,8 +37539,8 @@
           <w:lang w:eastAsia="pt-BR"/>
         </w:rPr>
         <w:drawing>
-          <wp:inline distT="0" distB="0" distL="0" distR="0" wp14:anchorId="7488FA0C" wp14:editId="3EF7F31D">
-            <wp:extent cx="3904746" cy="3457575"/>
+          <wp:inline distT="0" distB="0" distL="0" distR="0" wp14:anchorId="7488FA0C" wp14:editId="653511E0">
+            <wp:extent cx="3904744" cy="3457575"/>
             <wp:effectExtent l="0" t="0" r="635" b="0"/>
             <wp:docPr id="15" name="Imagem 15"/>
             <wp:cNvGraphicFramePr>
@@ -37463,7 +37568,7 @@
                   <pic:spPr>
                     <a:xfrm>
                       <a:off x="0" y="0"/>
-                      <a:ext cx="3952550" cy="3499904"/>
+                      <a:ext cx="3904744" cy="3457575"/>
                     </a:xfrm>
                     <a:prstGeom prst="rect">
                       <a:avLst/>
@@ -37478,7 +37583,13 @@
     </w:p>
     <w:p>
       <w:r>
-        <w:t>O controlador de produção</w:t>
+        <w:t xml:space="preserve">O </w:t>
+      </w:r>
+      <w:r>
+        <w:t>gerente</w:t>
+      </w:r>
+      <w:r>
+        <w:t xml:space="preserve"> de produção</w:t>
       </w:r>
       <w:r>
         <w:t xml:space="preserve"> realiza</w:t>
@@ -37533,7 +37644,13 @@
         <w:fldChar w:fldCharType="end"/>
       </w:r>
       <w:r>
-        <w:t xml:space="preserve"> apresenta o diagrama de caso de uso do controlador de produção.</w:t>
+        <w:t xml:space="preserve"> apresenta o diagrama de caso de uso do </w:t>
+      </w:r>
+      <w:r>
+        <w:t>gerente</w:t>
+      </w:r>
+      <w:r>
+        <w:t xml:space="preserve"> de produção.</w:t>
       </w:r>
     </w:p>
     <w:p>
@@ -37606,7 +37723,23 @@
           <w:sz w:val="24"/>
           <w:szCs w:val="24"/>
         </w:rPr>
-        <w:t xml:space="preserve"> - Diagrama de caso de uso controlador de produção</w:t>
+        <w:t xml:space="preserve"> - Diagrama de caso de uso </w:t>
+      </w:r>
+      <w:r>
+        <w:rPr>
+          <w:b w:val="0"/>
+          <w:sz w:val="24"/>
+          <w:szCs w:val="24"/>
+        </w:rPr>
+        <w:t>gerente</w:t>
+      </w:r>
+      <w:r>
+        <w:rPr>
+          <w:b w:val="0"/>
+          <w:sz w:val="24"/>
+          <w:szCs w:val="24"/>
+        </w:rPr>
+        <w:t xml:space="preserve"> de produção</w:t>
       </w:r>
       <w:bookmarkEnd w:id="124"/>
     </w:p>
@@ -37614,15 +37747,16 @@
       <w:pPr>
         <w:jc w:val="center"/>
       </w:pPr>
+      <w:bookmarkStart w:id="125" w:name="_GoBack"/>
       <w:r>
         <w:rPr>
           <w:noProof/>
           <w:lang w:eastAsia="pt-BR"/>
         </w:rPr>
         <w:drawing>
-          <wp:inline distT="0" distB="0" distL="0" distR="0" wp14:anchorId="2F3F51E4" wp14:editId="2CB1DD4D">
-            <wp:extent cx="4619625" cy="3996405"/>
-            <wp:effectExtent l="0" t="0" r="0" b="4445"/>
+          <wp:inline distT="0" distB="0" distL="0" distR="0" wp14:anchorId="2F3F51E4" wp14:editId="0B448954">
+            <wp:extent cx="4651328" cy="4023829"/>
+            <wp:effectExtent l="0" t="0" r="0" b="0"/>
             <wp:docPr id="20" name="Imagem 20"/>
             <wp:cNvGraphicFramePr>
               <a:graphicFrameLocks xmlns:a="http://schemas.openxmlformats.org/drawingml/2006/main" noChangeAspect="1"/>
@@ -37649,7 +37783,7 @@
                   <pic:spPr>
                     <a:xfrm>
                       <a:off x="0" y="0"/>
-                      <a:ext cx="4651328" cy="4023831"/>
+                      <a:ext cx="4651328" cy="4023829"/>
                     </a:xfrm>
                     <a:prstGeom prst="rect">
                       <a:avLst/>
@@ -37661,6 +37795,7 @@
           </wp:inline>
         </w:drawing>
       </w:r>
+      <w:bookmarkEnd w:id="125"/>
     </w:p>
     <w:p>
       <w:r>
@@ -37957,8 +38092,8 @@
           <w:szCs w:val="24"/>
         </w:rPr>
       </w:pPr>
-      <w:bookmarkStart w:id="125" w:name="_Ref451519933"/>
-      <w:bookmarkStart w:id="126" w:name="_Toc459798084"/>
+      <w:bookmarkStart w:id="126" w:name="_Ref451519933"/>
+      <w:bookmarkStart w:id="127" w:name="_Toc459798084"/>
       <w:r>
         <w:rPr>
           <w:noProof/>
@@ -38077,7 +38212,7 @@
         </w:rPr>
         <w:fldChar w:fldCharType="end"/>
       </w:r>
-      <w:bookmarkEnd w:id="125"/>
+      <w:bookmarkEnd w:id="126"/>
       <w:r>
         <w:rPr>
           <w:b w:val="0"/>
@@ -38113,7 +38248,7 @@
         </w:rPr>
         <w:t xml:space="preserve"> 1</w:t>
       </w:r>
-      <w:bookmarkEnd w:id="126"/>
+      <w:bookmarkEnd w:id="127"/>
     </w:p>
     <w:p>
       <w:pPr>
@@ -38153,8 +38288,8 @@
           <w:szCs w:val="24"/>
         </w:rPr>
       </w:pPr>
-      <w:bookmarkStart w:id="127" w:name="_Ref453089885"/>
-      <w:bookmarkStart w:id="128" w:name="_Toc459798085"/>
+      <w:bookmarkStart w:id="128" w:name="_Ref453089885"/>
+      <w:bookmarkStart w:id="129" w:name="_Toc459798085"/>
       <w:r>
         <w:rPr>
           <w:b w:val="0"/>
@@ -38205,7 +38340,7 @@
         </w:rPr>
         <w:fldChar w:fldCharType="end"/>
       </w:r>
-      <w:bookmarkEnd w:id="127"/>
+      <w:bookmarkEnd w:id="128"/>
       <w:r>
         <w:rPr>
           <w:b w:val="0"/>
@@ -38222,7 +38357,7 @@
         </w:rPr>
         <w:t>ormalizado 2</w:t>
       </w:r>
-      <w:bookmarkEnd w:id="128"/>
+      <w:bookmarkEnd w:id="129"/>
     </w:p>
     <w:p>
       <w:pPr>
@@ -38310,8 +38445,8 @@
           <w:szCs w:val="24"/>
         </w:rPr>
       </w:pPr>
-      <w:bookmarkStart w:id="129" w:name="_Ref453089890"/>
-      <w:bookmarkStart w:id="130" w:name="_Toc459798086"/>
+      <w:bookmarkStart w:id="130" w:name="_Ref453089890"/>
+      <w:bookmarkStart w:id="131" w:name="_Toc459798086"/>
       <w:r>
         <w:rPr>
           <w:b w:val="0"/>
@@ -38362,7 +38497,7 @@
         </w:rPr>
         <w:fldChar w:fldCharType="end"/>
       </w:r>
-      <w:bookmarkEnd w:id="129"/>
+      <w:bookmarkEnd w:id="130"/>
       <w:r>
         <w:rPr>
           <w:b w:val="0"/>
@@ -38379,7 +38514,7 @@
         </w:rPr>
         <w:t>ormalizado 3</w:t>
       </w:r>
-      <w:bookmarkEnd w:id="130"/>
+      <w:bookmarkEnd w:id="131"/>
     </w:p>
     <w:p>
       <w:pPr>
@@ -38877,8 +39012,8 @@
           <w:szCs w:val="24"/>
         </w:rPr>
       </w:pPr>
-      <w:bookmarkStart w:id="131" w:name="_Ref452999787"/>
-      <w:bookmarkStart w:id="132" w:name="_Toc459798087"/>
+      <w:bookmarkStart w:id="132" w:name="_Ref452999787"/>
+      <w:bookmarkStart w:id="133" w:name="_Toc459798087"/>
       <w:r>
         <w:rPr>
           <w:b w:val="0"/>
@@ -38928,7 +39063,7 @@
         </w:rPr>
         <w:fldChar w:fldCharType="end"/>
       </w:r>
-      <w:bookmarkEnd w:id="131"/>
+      <w:bookmarkEnd w:id="132"/>
       <w:r>
         <w:rPr>
           <w:b w:val="0"/>
@@ -38962,7 +39097,7 @@
         </w:rPr>
         <w:t>clo de cadastros base do sistema</w:t>
       </w:r>
-      <w:bookmarkEnd w:id="132"/>
+      <w:bookmarkEnd w:id="133"/>
     </w:p>
     <w:p>
       <w:pPr>
@@ -39135,8 +39270,8 @@
           <w:szCs w:val="24"/>
         </w:rPr>
       </w:pPr>
-      <w:bookmarkStart w:id="133" w:name="_Ref453090360"/>
-      <w:bookmarkStart w:id="134" w:name="_Toc459798088"/>
+      <w:bookmarkStart w:id="134" w:name="_Ref453090360"/>
+      <w:bookmarkStart w:id="135" w:name="_Toc459798088"/>
       <w:r>
         <w:rPr>
           <w:noProof/>
@@ -39254,7 +39389,7 @@
         </w:rPr>
         <w:fldChar w:fldCharType="end"/>
       </w:r>
-      <w:bookmarkEnd w:id="133"/>
+      <w:bookmarkEnd w:id="134"/>
       <w:r>
         <w:rPr>
           <w:b w:val="0"/>
@@ -39287,7 +39422,7 @@
         </w:rPr>
         <w:t>ear</w:t>
       </w:r>
-      <w:bookmarkEnd w:id="134"/>
+      <w:bookmarkEnd w:id="135"/>
     </w:p>
     <w:p/>
     <w:p>
@@ -39350,8 +39485,8 @@
           <w:szCs w:val="24"/>
         </w:rPr>
       </w:pPr>
-      <w:bookmarkStart w:id="135" w:name="_Ref453090551"/>
-      <w:bookmarkStart w:id="136" w:name="_Toc459798089"/>
+      <w:bookmarkStart w:id="136" w:name="_Ref453090551"/>
+      <w:bookmarkStart w:id="137" w:name="_Toc459798089"/>
       <w:r>
         <w:rPr>
           <w:b w:val="0"/>
@@ -39402,7 +39537,7 @@
         </w:rPr>
         <w:fldChar w:fldCharType="end"/>
       </w:r>
-      <w:bookmarkEnd w:id="135"/>
+      <w:bookmarkEnd w:id="136"/>
       <w:r>
         <w:rPr>
           <w:b w:val="0"/>
@@ -39411,7 +39546,7 @@
         </w:rPr>
         <w:t xml:space="preserve"> - Menu interface principal</w:t>
       </w:r>
-      <w:bookmarkEnd w:id="136"/>
+      <w:bookmarkEnd w:id="137"/>
     </w:p>
     <w:p>
       <w:pPr>
@@ -39478,13 +39613,7 @@
         <w:rPr>
           <w:shd w:val="clear" w:color="auto" w:fill="FFFFFF"/>
         </w:rPr>
-        <w:t xml:space="preserve">Com o objetivo de otimizar a etapa de desenvolvimento, adotou-se o conceito de herança de interface, onde interfaces com funcionalidades similares são criadas a partir de uma interface padrão. A interface </w:t>
-      </w:r>
-      <w:r>
-        <w:rPr>
-          <w:shd w:val="clear" w:color="auto" w:fill="FFFFFF"/>
-        </w:rPr>
-        <w:t xml:space="preserve">padrão, apresentada na </w:t>
+        <w:t xml:space="preserve">Com o objetivo de otimizar a etapa de desenvolvimento, adotou-se o conceito de herança de interface, onde interfaces com funcionalidades similares são criadas a partir de uma interface padrão. A interface padrão, apresentada na </w:t>
       </w:r>
       <w:r>
         <w:fldChar w:fldCharType="begin"/>
@@ -39528,8 +39657,8 @@
           <w:szCs w:val="24"/>
         </w:rPr>
       </w:pPr>
-      <w:bookmarkStart w:id="137" w:name="_Ref453091246"/>
-      <w:bookmarkStart w:id="138" w:name="_Toc459798090"/>
+      <w:bookmarkStart w:id="138" w:name="_Ref453091246"/>
+      <w:bookmarkStart w:id="139" w:name="_Toc459798090"/>
       <w:r>
         <w:rPr>
           <w:b w:val="0"/>
@@ -39579,7 +39708,7 @@
         </w:rPr>
         <w:fldChar w:fldCharType="end"/>
       </w:r>
-      <w:bookmarkEnd w:id="137"/>
+      <w:bookmarkEnd w:id="138"/>
       <w:r>
         <w:rPr>
           <w:b w:val="0"/>
@@ -39596,8 +39725,6 @@
         </w:rPr>
         <w:t xml:space="preserve"> padrão</w:t>
       </w:r>
-      <w:bookmarkStart w:id="139" w:name="_GoBack"/>
-      <w:bookmarkEnd w:id="138"/>
       <w:bookmarkEnd w:id="139"/>
     </w:p>
     <w:p>
@@ -44294,16 +44421,7 @@
     <w:p/>
     <w:p>
       <w:r>
-        <w:t>O</w:t>
-      </w:r>
-      <w:r>
-        <w:t xml:space="preserve"> menu principal </w:t>
-      </w:r>
-      <w:r>
-        <w:t xml:space="preserve">do módulo ajustes </w:t>
-      </w:r>
-      <w:r>
-        <w:t xml:space="preserve">foi ampliado e apresentado na </w:t>
+        <w:t xml:space="preserve">O menu principal do módulo ajustes foi ampliado e apresentado na </w:t>
       </w:r>
       <w:r>
         <w:fldChar w:fldCharType="begin"/>
@@ -46746,8 +46864,8 @@
         <w:br w:type="page"/>
       </w:r>
     </w:p>
-    <w:bookmarkStart w:id="214" w:name="_Toc453317332" w:displacedByCustomXml="next"/>
-    <w:bookmarkStart w:id="215" w:name="_Toc459799708" w:displacedByCustomXml="next"/>
+    <w:bookmarkStart w:id="214" w:name="_Toc459799708" w:displacedByCustomXml="next"/>
+    <w:bookmarkStart w:id="215" w:name="_Toc453317332" w:displacedByCustomXml="next"/>
     <w:sdt>
       <w:sdtPr>
         <w:rPr>
@@ -46865,17 +46983,8 @@
                       <w:rFonts w:cs="Arial"/>
                       <w:szCs w:val="24"/>
                     </w:rPr>
-                    <w:t xml:space="preserve">Ligia Santos </w:t>
+                    <w:t>Ligia Santos Rissardi</w:t>
                   </w:r>
-                  <w:proofErr w:type="spellStart"/>
-                  <w:r>
-                    <w:rPr>
-                      <w:rFonts w:cs="Arial"/>
-                      <w:szCs w:val="24"/>
-                    </w:rPr>
-                    <w:t>Rissardi</w:t>
-                  </w:r>
-                  <w:proofErr w:type="spellEnd"/>
                   <w:r>
                     <w:rPr>
                       <w:rFonts w:cs="Arial"/>
@@ -46980,25 +47089,7 @@
                       <w:szCs w:val="24"/>
                       <w:shd w:val="clear" w:color="auto" w:fill="FFFFFF"/>
                     </w:rPr>
-                    <w:t xml:space="preserve">ALMEIDA, Francisco </w:t>
-                  </w:r>
-                  <w:proofErr w:type="spellStart"/>
-                  <w:r>
-                    <w:rPr>
-                      <w:rFonts w:cs="Arial"/>
-                      <w:szCs w:val="24"/>
-                      <w:shd w:val="clear" w:color="auto" w:fill="FFFFFF"/>
-                    </w:rPr>
-                    <w:t>Wescley</w:t>
-                  </w:r>
-                  <w:proofErr w:type="spellEnd"/>
-                  <w:r>
-                    <w:rPr>
-                      <w:rFonts w:cs="Arial"/>
-                      <w:szCs w:val="24"/>
-                      <w:shd w:val="clear" w:color="auto" w:fill="FFFFFF"/>
-                    </w:rPr>
-                    <w:t xml:space="preserve"> Cunha de.</w:t>
+                    <w:t>ALMEIDA, Francisco Wescley Cunha de.</w:t>
                   </w:r>
                   <w:r>
                     <w:rPr>
@@ -47117,51 +47208,7 @@
                       <w:szCs w:val="24"/>
                       <w:shd w:val="clear" w:color="auto" w:fill="FFFFFF"/>
                     </w:rPr>
-                    <w:t xml:space="preserve">Algoritmo </w:t>
-                  </w:r>
-                  <w:proofErr w:type="spellStart"/>
-                  <w:r>
-                    <w:rPr>
-                      <w:rStyle w:val="Forte"/>
-                      <w:rFonts w:cs="Arial"/>
-                      <w:sz w:val="24"/>
-                      <w:szCs w:val="24"/>
-                      <w:shd w:val="clear" w:color="auto" w:fill="FFFFFF"/>
-                    </w:rPr>
-                    <w:t>simulated</w:t>
-                  </w:r>
-                  <w:proofErr w:type="spellEnd"/>
-                  <w:r>
-                    <w:rPr>
-                      <w:rStyle w:val="Forte"/>
-                      <w:rFonts w:cs="Arial"/>
-                      <w:sz w:val="24"/>
-                      <w:szCs w:val="24"/>
-                      <w:shd w:val="clear" w:color="auto" w:fill="FFFFFF"/>
-                    </w:rPr>
-                    <w:t xml:space="preserve"> </w:t>
-                  </w:r>
-                  <w:proofErr w:type="spellStart"/>
-                  <w:r>
-                    <w:rPr>
-                      <w:rStyle w:val="Forte"/>
-                      <w:rFonts w:cs="Arial"/>
-                      <w:sz w:val="24"/>
-                      <w:szCs w:val="24"/>
-                      <w:shd w:val="clear" w:color="auto" w:fill="FFFFFF"/>
-                    </w:rPr>
-                    <w:t>annealing</w:t>
-                  </w:r>
-                  <w:proofErr w:type="spellEnd"/>
-                  <w:r>
-                    <w:rPr>
-                      <w:rStyle w:val="Forte"/>
-                      <w:rFonts w:cs="Arial"/>
-                      <w:sz w:val="24"/>
-                      <w:szCs w:val="24"/>
-                      <w:shd w:val="clear" w:color="auto" w:fill="FFFFFF"/>
-                    </w:rPr>
-                    <w:t>:</w:t>
+                    <w:t>Algoritmo simulated annealing:</w:t>
                   </w:r>
                   <w:r>
                     <w:rPr>
@@ -47424,7 +47471,6 @@
                     </w:rPr>
                     <w:t> </w:t>
                   </w:r>
-                  <w:proofErr w:type="spellStart"/>
                   <w:r>
                     <w:rPr>
                       <w:rStyle w:val="Forte"/>
@@ -47433,62 +47479,7 @@
                       <w:szCs w:val="24"/>
                       <w:shd w:val="clear" w:color="auto" w:fill="FFFFFF"/>
                     </w:rPr>
-                    <w:t>Híbridização</w:t>
-                  </w:r>
-                  <w:proofErr w:type="spellEnd"/>
-                  <w:r>
-                    <w:rPr>
-                      <w:rStyle w:val="Forte"/>
-                      <w:rFonts w:cs="Arial"/>
-                      <w:sz w:val="24"/>
-                      <w:szCs w:val="24"/>
-                      <w:shd w:val="clear" w:color="auto" w:fill="FFFFFF"/>
-                    </w:rPr>
-                    <w:t xml:space="preserve"> de algoritmos genéticos e procura tabu para o problema de </w:t>
-                  </w:r>
-                  <w:proofErr w:type="spellStart"/>
-                  <w:r>
-                    <w:rPr>
-                      <w:rStyle w:val="Forte"/>
-                      <w:rFonts w:cs="Arial"/>
-                      <w:sz w:val="24"/>
-                      <w:szCs w:val="24"/>
-                      <w:shd w:val="clear" w:color="auto" w:fill="FFFFFF"/>
-                    </w:rPr>
-                    <w:t>Job</w:t>
-                  </w:r>
-                  <w:proofErr w:type="spellEnd"/>
-                  <w:r>
-                    <w:rPr>
-                      <w:rStyle w:val="Forte"/>
-                      <w:rFonts w:cs="Arial"/>
-                      <w:sz w:val="24"/>
-                      <w:szCs w:val="24"/>
-                      <w:shd w:val="clear" w:color="auto" w:fill="FFFFFF"/>
-                    </w:rPr>
-                    <w:t xml:space="preserve">-Shop </w:t>
-                  </w:r>
-                  <w:proofErr w:type="spellStart"/>
-                  <w:r>
-                    <w:rPr>
-                      <w:rStyle w:val="Forte"/>
-                      <w:rFonts w:cs="Arial"/>
-                      <w:sz w:val="24"/>
-                      <w:szCs w:val="24"/>
-                      <w:shd w:val="clear" w:color="auto" w:fill="FFFFFF"/>
-                    </w:rPr>
-                    <w:t>Scheduling</w:t>
-                  </w:r>
-                  <w:proofErr w:type="spellEnd"/>
-                  <w:r>
-                    <w:rPr>
-                      <w:rStyle w:val="Forte"/>
-                      <w:rFonts w:cs="Arial"/>
-                      <w:sz w:val="24"/>
-                      <w:szCs w:val="24"/>
-                      <w:shd w:val="clear" w:color="auto" w:fill="FFFFFF"/>
-                    </w:rPr>
-                    <w:t>.</w:t>
+                    <w:t>Híbridização de algoritmos genéticos e procura tabu para o problema de Job-Shop Scheduling.</w:t>
                   </w:r>
                   <w:r>
                     <w:rPr>
@@ -47605,29 +47596,7 @@
                       <w:szCs w:val="24"/>
                       <w:shd w:val="clear" w:color="auto" w:fill="FFFFFF"/>
                     </w:rPr>
-                    <w:t xml:space="preserve">Otimização de estruturas com </w:t>
-                  </w:r>
-                  <w:proofErr w:type="spellStart"/>
-                  <w:r>
-                    <w:rPr>
-                      <w:rStyle w:val="Forte"/>
-                      <w:rFonts w:cs="Arial"/>
-                      <w:sz w:val="24"/>
-                      <w:szCs w:val="24"/>
-                      <w:shd w:val="clear" w:color="auto" w:fill="FFFFFF"/>
-                    </w:rPr>
-                    <w:t>multi-objetivos</w:t>
-                  </w:r>
-                  <w:proofErr w:type="spellEnd"/>
-                  <w:r>
-                    <w:rPr>
-                      <w:rStyle w:val="Forte"/>
-                      <w:rFonts w:cs="Arial"/>
-                      <w:sz w:val="24"/>
-                      <w:szCs w:val="24"/>
-                      <w:shd w:val="clear" w:color="auto" w:fill="FFFFFF"/>
-                    </w:rPr>
-                    <w:t xml:space="preserve"> via algoritmos genéticos de Pareto. </w:t>
+                    <w:t xml:space="preserve">Otimização de estruturas com multi-objetivos via algoritmos genéticos de Pareto. </w:t>
                   </w:r>
                   <w:r>
                     <w:rPr>
@@ -48072,25 +48041,7 @@
                       <w:szCs w:val="24"/>
                       <w:shd w:val="clear" w:color="auto" w:fill="FFFFFF"/>
                     </w:rPr>
-                    <w:t xml:space="preserve">2011. 87 f. Dissertação (Mestrado) - Curso de pós-graduação em engenharia </w:t>
-                  </w:r>
-                  <w:proofErr w:type="spellStart"/>
-                  <w:r>
-                    <w:rPr>
-                      <w:rFonts w:cs="Arial"/>
-                      <w:szCs w:val="24"/>
-                      <w:shd w:val="clear" w:color="auto" w:fill="FFFFFF"/>
-                    </w:rPr>
-                    <w:t>Electrotécnica</w:t>
-                  </w:r>
-                  <w:proofErr w:type="spellEnd"/>
-                  <w:r>
-                    <w:rPr>
-                      <w:rFonts w:cs="Arial"/>
-                      <w:szCs w:val="24"/>
-                      <w:shd w:val="clear" w:color="auto" w:fill="FFFFFF"/>
-                    </w:rPr>
-                    <w:t>, Faculdade de Engenharia da Universidade do Porto, Cidade do Porto, 2011.</w:t>
+                    <w:t>2011. 87 f. Dissertação (Mestrado) - Curso de pós-graduação em engenharia Electrotécnica, Faculdade de Engenharia da Universidade do Porto, Cidade do Porto, 2011.</w:t>
                   </w:r>
                   <w:r>
                     <w:rPr>
@@ -48937,29 +48888,7 @@
                       <w:szCs w:val="24"/>
                       <w:shd w:val="clear" w:color="auto" w:fill="FFFFFF"/>
                     </w:rPr>
-                    <w:t xml:space="preserve">Otimização de produção em ambientes dinâmicos com algoritmos genéticos </w:t>
-                  </w:r>
-                  <w:proofErr w:type="spellStart"/>
-                  <w:r>
-                    <w:rPr>
-                      <w:rStyle w:val="Forte"/>
-                      <w:rFonts w:cs="Arial"/>
-                      <w:sz w:val="24"/>
-                      <w:szCs w:val="24"/>
-                      <w:shd w:val="clear" w:color="auto" w:fill="FFFFFF"/>
-                    </w:rPr>
-                    <w:t>multiobjetivo</w:t>
-                  </w:r>
-                  <w:proofErr w:type="spellEnd"/>
-                  <w:r>
-                    <w:rPr>
-                      <w:rStyle w:val="Forte"/>
-                      <w:rFonts w:cs="Arial"/>
-                      <w:sz w:val="24"/>
-                      <w:szCs w:val="24"/>
-                      <w:shd w:val="clear" w:color="auto" w:fill="FFFFFF"/>
-                    </w:rPr>
-                    <w:t xml:space="preserve"> e apoio de análise multicritério.</w:t>
+                    <w:t>Otimização de produção em ambientes dinâmicos com algoritmos genéticos multiobjetivo e apoio de análise multicritério.</w:t>
                   </w:r>
                   <w:r>
                     <w:rPr>
@@ -48996,43 +48925,7 @@
                       <w:szCs w:val="24"/>
                       <w:shd w:val="clear" w:color="auto" w:fill="FFFFFF"/>
                     </w:rPr>
-                    <w:t xml:space="preserve">REFOSCO, </w:t>
-                  </w:r>
-                  <w:proofErr w:type="spellStart"/>
-                  <w:r>
-                    <w:rPr>
-                      <w:rFonts w:cs="Arial"/>
-                      <w:szCs w:val="24"/>
-                      <w:shd w:val="clear" w:color="auto" w:fill="FFFFFF"/>
-                    </w:rPr>
-                    <w:t>Ereany</w:t>
-                  </w:r>
-                  <w:proofErr w:type="spellEnd"/>
-                  <w:r>
-                    <w:rPr>
-                      <w:rFonts w:cs="Arial"/>
-                      <w:szCs w:val="24"/>
-                      <w:shd w:val="clear" w:color="auto" w:fill="FFFFFF"/>
-                    </w:rPr>
-                    <w:t xml:space="preserve">; PESSOA, Juliana. A terceirização na industrias de vestuário. In: COLÓQUIO DE MODA, </w:t>
-                  </w:r>
-                  <w:proofErr w:type="gramStart"/>
-                  <w:r>
-                    <w:rPr>
-                      <w:rFonts w:cs="Arial"/>
-                      <w:szCs w:val="24"/>
-                      <w:shd w:val="clear" w:color="auto" w:fill="FFFFFF"/>
-                    </w:rPr>
-                    <w:t>9.,</w:t>
-                  </w:r>
-                  <w:proofErr w:type="gramEnd"/>
-                  <w:r>
-                    <w:rPr>
-                      <w:rFonts w:cs="Arial"/>
-                      <w:szCs w:val="24"/>
-                      <w:shd w:val="clear" w:color="auto" w:fill="FFFFFF"/>
-                    </w:rPr>
-                    <w:t xml:space="preserve"> 2013, Fortaleza.</w:t>
+                    <w:t>REFOSCO, Ereany; PESSOA, Juliana. A terceirização na industrias de vestuário. In: COLÓQUIO DE MODA, 9., 2013, Fortaleza.</w:t>
                   </w:r>
                   <w:r>
                     <w:rPr>
@@ -49160,25 +49053,7 @@
                       <w:szCs w:val="24"/>
                       <w:shd w:val="clear" w:color="auto" w:fill="FFFFFF"/>
                     </w:rPr>
-                    <w:t xml:space="preserve">RODRIGUES, Marco </w:t>
-                  </w:r>
-                  <w:proofErr w:type="spellStart"/>
-                  <w:r>
-                    <w:rPr>
-                      <w:rFonts w:cs="Arial"/>
-                      <w:szCs w:val="24"/>
-                      <w:shd w:val="clear" w:color="auto" w:fill="FFFFFF"/>
-                    </w:rPr>
-                    <w:t>Antonio</w:t>
-                  </w:r>
-                  <w:proofErr w:type="spellEnd"/>
-                  <w:r>
-                    <w:rPr>
-                      <w:rFonts w:cs="Arial"/>
-                      <w:szCs w:val="24"/>
-                      <w:shd w:val="clear" w:color="auto" w:fill="FFFFFF"/>
-                    </w:rPr>
-                    <w:t xml:space="preserve"> Pereira.</w:t>
+                    <w:t>RODRIGUES, Marco Antonio Pereira.</w:t>
                   </w:r>
                   <w:r>
                     <w:rPr>
@@ -49225,25 +49100,7 @@
                       <w:shd w:val="clear" w:color="auto" w:fill="FFFFFF"/>
                     </w:rPr>
                     <w:lastRenderedPageBreak/>
-                    <w:t xml:space="preserve">f. Dissertação (Mestrado) - Curso de Pós-Graduação </w:t>
-                  </w:r>
-                  <w:proofErr w:type="gramStart"/>
-                  <w:r>
-                    <w:rPr>
-                      <w:rFonts w:cs="Arial"/>
-                      <w:szCs w:val="24"/>
-                      <w:shd w:val="clear" w:color="auto" w:fill="FFFFFF"/>
-                    </w:rPr>
-                    <w:t>em  Engenharia</w:t>
-                  </w:r>
-                  <w:proofErr w:type="gramEnd"/>
-                  <w:r>
-                    <w:rPr>
-                      <w:rFonts w:cs="Arial"/>
-                      <w:szCs w:val="24"/>
-                      <w:shd w:val="clear" w:color="auto" w:fill="FFFFFF"/>
-                    </w:rPr>
-                    <w:t xml:space="preserve"> de Produção, Universidade Federal de Santa Catarina, Florianópolis, 2000.</w:t>
+                    <w:t>f. Dissertação (Mestrado) - Curso de Pós-Graduação em  Engenharia de Produção, Universidade Federal de Santa Catarina, Florianópolis, 2000.</w:t>
                   </w:r>
                   <w:r>
                     <w:rPr>
@@ -49375,25 +49232,7 @@
                       <w:szCs w:val="24"/>
                       <w:shd w:val="clear" w:color="auto" w:fill="FFFFFF"/>
                     </w:rPr>
-                    <w:t xml:space="preserve">SILVA, Liane Márcia Freitas e; PINTO, Marcel de Gois; SUBRAMANIAN, </w:t>
-                  </w:r>
-                  <w:proofErr w:type="spellStart"/>
-                  <w:r>
-                    <w:rPr>
-                      <w:rFonts w:cs="Arial"/>
-                      <w:szCs w:val="24"/>
-                      <w:shd w:val="clear" w:color="auto" w:fill="FFFFFF"/>
-                    </w:rPr>
-                    <w:t>Anand</w:t>
-                  </w:r>
-                  <w:proofErr w:type="spellEnd"/>
-                  <w:r>
-                    <w:rPr>
-                      <w:rFonts w:cs="Arial"/>
-                      <w:szCs w:val="24"/>
-                      <w:shd w:val="clear" w:color="auto" w:fill="FFFFFF"/>
-                    </w:rPr>
-                    <w:t>.</w:t>
+                    <w:t>SILVA, Liane Márcia Freitas e; PINTO, Marcel de Gois; SUBRAMANIAN, Anand.</w:t>
                   </w:r>
                   <w:r>
                     <w:rPr>
@@ -49517,25 +49356,7 @@
                       <w:szCs w:val="24"/>
                       <w:shd w:val="clear" w:color="auto" w:fill="FFFFFF"/>
                     </w:rPr>
-                    <w:t xml:space="preserve">SMIDERLE, Cristiano Dick; VITO, Sérgio Luiz; FRIES, Carlos Ernani. A busca da eficiência e a importância do balanceamento de linhas de produção. In: ENCONTRO NACIONAL DE ENGENHARIA DE PRODUÇÃO, </w:t>
-                  </w:r>
-                  <w:proofErr w:type="gramStart"/>
-                  <w:r>
-                    <w:rPr>
-                      <w:rFonts w:cs="Arial"/>
-                      <w:szCs w:val="24"/>
-                      <w:shd w:val="clear" w:color="auto" w:fill="FFFFFF"/>
-                    </w:rPr>
-                    <w:t>17.,</w:t>
-                  </w:r>
-                  <w:proofErr w:type="gramEnd"/>
-                  <w:r>
-                    <w:rPr>
-                      <w:rFonts w:cs="Arial"/>
-                      <w:szCs w:val="24"/>
-                      <w:shd w:val="clear" w:color="auto" w:fill="FFFFFF"/>
-                    </w:rPr>
-                    <w:t xml:space="preserve"> 1997, Gramado.</w:t>
+                    <w:t>SMIDERLE, Cristiano Dick; VITO, Sérgio Luiz; FRIES, Carlos Ernani. A busca da eficiência e a importância do balanceamento de linhas de produção. In: ENCONTRO NACIONAL DE ENGENHARIA DE PRODUÇÃO, 17., 1997, Gramado.</w:t>
                   </w:r>
                   <w:r>
                     <w:rPr>
@@ -49580,25 +49401,7 @@
                       <w:szCs w:val="24"/>
                       <w:shd w:val="clear" w:color="auto" w:fill="FFFFFF"/>
                     </w:rPr>
-                    <w:t xml:space="preserve">SOARES, Werner </w:t>
-                  </w:r>
-                  <w:proofErr w:type="spellStart"/>
-                  <w:r>
-                    <w:rPr>
-                      <w:rFonts w:cs="Arial"/>
-                      <w:szCs w:val="24"/>
-                      <w:shd w:val="clear" w:color="auto" w:fill="FFFFFF"/>
-                    </w:rPr>
-                    <w:t>Kleyson</w:t>
-                  </w:r>
-                  <w:proofErr w:type="spellEnd"/>
-                  <w:r>
-                    <w:rPr>
-                      <w:rFonts w:cs="Arial"/>
-                      <w:szCs w:val="24"/>
-                      <w:shd w:val="clear" w:color="auto" w:fill="FFFFFF"/>
-                    </w:rPr>
-                    <w:t xml:space="preserve"> da Silva.</w:t>
+                    <w:t>SOARES, Werner Kleyson da Silva.</w:t>
                   </w:r>
                   <w:r>
                     <w:rPr>
@@ -49617,51 +49420,7 @@
                       <w:szCs w:val="24"/>
                       <w:shd w:val="clear" w:color="auto" w:fill="FFFFFF"/>
                     </w:rPr>
-                    <w:t xml:space="preserve">Heurísticas usando construção de vocabulário aplicadas ao problema da atribuição de localidades a anéis em redes </w:t>
-                  </w:r>
-                  <w:proofErr w:type="spellStart"/>
-                  <w:r>
-                    <w:rPr>
-                      <w:rStyle w:val="Forte"/>
-                      <w:rFonts w:cs="Arial"/>
-                      <w:sz w:val="24"/>
-                      <w:szCs w:val="24"/>
-                      <w:shd w:val="clear" w:color="auto" w:fill="FFFFFF"/>
-                    </w:rPr>
-                    <w:t>sonet</w:t>
-                  </w:r>
-                  <w:proofErr w:type="spellEnd"/>
-                  <w:r>
-                    <w:rPr>
-                      <w:rStyle w:val="Forte"/>
-                      <w:rFonts w:cs="Arial"/>
-                      <w:sz w:val="24"/>
-                      <w:szCs w:val="24"/>
-                      <w:shd w:val="clear" w:color="auto" w:fill="FFFFFF"/>
-                    </w:rPr>
-                    <w:t>/</w:t>
-                  </w:r>
-                  <w:proofErr w:type="spellStart"/>
-                  <w:r>
-                    <w:rPr>
-                      <w:rStyle w:val="Forte"/>
-                      <w:rFonts w:cs="Arial"/>
-                      <w:sz w:val="24"/>
-                      <w:szCs w:val="24"/>
-                      <w:shd w:val="clear" w:color="auto" w:fill="FFFFFF"/>
-                    </w:rPr>
-                    <w:t>sdh</w:t>
-                  </w:r>
-                  <w:proofErr w:type="spellEnd"/>
-                  <w:r>
-                    <w:rPr>
-                      <w:rStyle w:val="Forte"/>
-                      <w:rFonts w:cs="Arial"/>
-                      <w:sz w:val="24"/>
-                      <w:szCs w:val="24"/>
-                      <w:shd w:val="clear" w:color="auto" w:fill="FFFFFF"/>
-                    </w:rPr>
-                    <w:t>.</w:t>
+                    <w:t>Heurísticas usando construção de vocabulário aplicadas ao problema da atribuição de localidades a anéis em redes sonet/sdh.</w:t>
                   </w:r>
                   <w:r>
                     <w:rPr>
@@ -50067,79 +49826,7 @@
                       <w:szCs w:val="24"/>
                       <w:shd w:val="clear" w:color="auto" w:fill="FFFFFF"/>
                     </w:rPr>
-                    <w:t xml:space="preserve">TUBINO, </w:t>
-                  </w:r>
-                  <w:proofErr w:type="spellStart"/>
-                  <w:r>
-                    <w:rPr>
-                      <w:rFonts w:cs="Arial"/>
-                      <w:szCs w:val="24"/>
-                      <w:shd w:val="clear" w:color="auto" w:fill="FFFFFF"/>
-                    </w:rPr>
-                    <w:t>Dalvio</w:t>
-                  </w:r>
-                  <w:proofErr w:type="spellEnd"/>
-                  <w:r>
-                    <w:rPr>
-                      <w:rFonts w:cs="Arial"/>
-                      <w:szCs w:val="24"/>
-                      <w:shd w:val="clear" w:color="auto" w:fill="FFFFFF"/>
-                    </w:rPr>
-                    <w:t xml:space="preserve"> Ferrari; LOUREIRO, Fernando </w:t>
-                  </w:r>
-                  <w:proofErr w:type="spellStart"/>
-                  <w:r>
-                    <w:rPr>
-                      <w:rFonts w:cs="Arial"/>
-                      <w:szCs w:val="24"/>
-                      <w:shd w:val="clear" w:color="auto" w:fill="FFFFFF"/>
-                    </w:rPr>
-                    <w:t>Martineli</w:t>
-                  </w:r>
-                  <w:proofErr w:type="spellEnd"/>
-                  <w:r>
-                    <w:rPr>
-                      <w:rFonts w:cs="Arial"/>
-                      <w:szCs w:val="24"/>
-                      <w:shd w:val="clear" w:color="auto" w:fill="FFFFFF"/>
-                    </w:rPr>
-                    <w:t xml:space="preserve">; CONCEIÇÃO, </w:t>
-                  </w:r>
-                  <w:proofErr w:type="spellStart"/>
-                  <w:r>
-                    <w:rPr>
-                      <w:rFonts w:cs="Arial"/>
-                      <w:szCs w:val="24"/>
-                      <w:shd w:val="clear" w:color="auto" w:fill="FFFFFF"/>
-                    </w:rPr>
-                    <w:t>Katiani</w:t>
-                  </w:r>
-                  <w:proofErr w:type="spellEnd"/>
-                  <w:r>
-                    <w:rPr>
-                      <w:rFonts w:cs="Arial"/>
-                      <w:szCs w:val="24"/>
-                      <w:shd w:val="clear" w:color="auto" w:fill="FFFFFF"/>
-                    </w:rPr>
-                    <w:t xml:space="preserve"> da. Aplicação de programação linear para balanceamento e operação de linhas de montagem. In: SIMPÓSIO BRASILEIRO DE PESQUISA OPERACIONAL, </w:t>
-                  </w:r>
-                  <w:proofErr w:type="gramStart"/>
-                  <w:r>
-                    <w:rPr>
-                      <w:rFonts w:cs="Arial"/>
-                      <w:szCs w:val="24"/>
-                      <w:shd w:val="clear" w:color="auto" w:fill="FFFFFF"/>
-                    </w:rPr>
-                    <w:t>38.,</w:t>
-                  </w:r>
-                  <w:proofErr w:type="gramEnd"/>
-                  <w:r>
-                    <w:rPr>
-                      <w:rFonts w:cs="Arial"/>
-                      <w:szCs w:val="24"/>
-                      <w:shd w:val="clear" w:color="auto" w:fill="FFFFFF"/>
-                    </w:rPr>
-                    <w:t xml:space="preserve"> , Goiânia.</w:t>
+                    <w:t>TUBINO, Dalvio Ferrari; LOUREIRO, Fernando Martineli; CONCEIÇÃO, Katiani da. Aplicação de programação linear para balanceamento e operação de linhas de montagem. In: SIMPÓSIO BRASILEIRO DE PESQUISA OPERACIONAL, 38., , Goiânia.</w:t>
                   </w:r>
                   <w:r>
                     <w:rPr>
@@ -50220,25 +49907,7 @@
                       <w:szCs w:val="24"/>
                       <w:shd w:val="clear" w:color="auto" w:fill="FFFFFF"/>
                     </w:rPr>
-                    <w:t xml:space="preserve">VARELA, Maria </w:t>
-                  </w:r>
-                  <w:proofErr w:type="spellStart"/>
-                  <w:r>
-                    <w:rPr>
-                      <w:rFonts w:cs="Arial"/>
-                      <w:szCs w:val="24"/>
-                      <w:shd w:val="clear" w:color="auto" w:fill="FFFFFF"/>
-                    </w:rPr>
-                    <w:t>Leonilde</w:t>
-                  </w:r>
-                  <w:proofErr w:type="spellEnd"/>
-                  <w:r>
-                    <w:rPr>
-                      <w:rFonts w:cs="Arial"/>
-                      <w:szCs w:val="24"/>
-                      <w:shd w:val="clear" w:color="auto" w:fill="FFFFFF"/>
-                    </w:rPr>
-                    <w:t xml:space="preserve"> Rocha.</w:t>
+                    <w:t>VARELA, Maria Leonilde Rocha.</w:t>
                   </w:r>
                   <w:r>
                     <w:rPr>
@@ -52178,7 +51847,7 @@
           <v:shape id="_x0000_i1026" type="#_x0000_t75" style="width:369.75pt;height:525pt" o:ole="">
             <v:imagedata r:id="rId71" o:title=""/>
           </v:shape>
-          <o:OLEObject Type="Embed" ProgID="AcroExch.Document.7" ShapeID="_x0000_i1026" DrawAspect="Content" ObjectID="_1534769791" r:id="rId72"/>
+          <o:OLEObject Type="Embed" ProgID="AcroExch.Document.7" ShapeID="_x0000_i1026" DrawAspect="Content" ObjectID="_1534948251" r:id="rId72"/>
         </w:object>
       </w:r>
     </w:p>
@@ -52428,7 +52097,7 @@
             <w:sz w:val="20"/>
             <w:szCs w:val="20"/>
           </w:rPr>
-          <w:t>75</w:t>
+          <w:t>69</w:t>
         </w:r>
         <w:r>
           <w:rPr>
@@ -58760,7 +58429,7 @@
 </file>
 
 <file path=customXml/itemProps1.xml><?xml version="1.0" encoding="utf-8"?>
-<ds:datastoreItem xmlns:ds="http://schemas.openxmlformats.org/officeDocument/2006/customXml" ds:itemID="{E69AFD4A-2418-4B2A-A967-F7B7026C40EB}">
+<ds:datastoreItem xmlns:ds="http://schemas.openxmlformats.org/officeDocument/2006/customXml" ds:itemID="{9C898D95-6B56-4015-8653-6BA0CF2A4812}">
   <ds:schemaRefs>
     <ds:schemaRef ds:uri="http://schemas.openxmlformats.org/officeDocument/2006/bibliography"/>
   </ds:schemaRefs>

</xml_diff>